<commit_message>
Cambios en la guía de definición del proyecto
</commit_message>
<xml_diff>
--- a/Primera Entrega/Guía de definición del proyecto.docx
+++ b/Primera Entrega/Guía de definición del proyecto.docx
@@ -35,7 +35,7 @@
       <w:bookmarkStart w:id="3" w:name="_Toc290629429"/>
       <w:bookmarkStart w:id="4" w:name="_Toc1592377895"/>
       <w:bookmarkStart w:id="5" w:name="_Toc99830964"/>
-      <w:bookmarkStart w:id="6" w:name="_Toc99831000"/>
+      <w:bookmarkStart w:id="6" w:name="_Toc99833178"/>
       <w:r>
         <w:rPr>
           <w:rFonts w:cs="Arial"/>
@@ -225,7 +225,13 @@
     <w:sdt>
       <w:sdtPr>
         <w:rPr>
-          <w:lang w:val="es-ES"/>
+          <w:rFonts w:ascii="Times" w:eastAsia="Times New Roman" w:hAnsi="Times" w:cs="Times New Roman"/>
+          <w:b w:val="0"/>
+          <w:bCs w:val="0"/>
+          <w:color w:val="auto"/>
+          <w:sz w:val="22"/>
+          <w:szCs w:val="22"/>
+          <w:lang w:val="es-ES" w:eastAsia="en-US"/>
         </w:rPr>
         <w:id w:val="300193100"/>
         <w:docPartObj>
@@ -233,15 +239,7 @@
           <w:docPartUnique/>
         </w:docPartObj>
       </w:sdtPr>
-      <w:sdtEndPr>
-        <w:rPr>
-          <w:rFonts w:ascii="Times" w:eastAsia="Times New Roman" w:hAnsi="Times" w:cs="Times New Roman"/>
-          <w:color w:val="auto"/>
-          <w:sz w:val="22"/>
-          <w:szCs w:val="22"/>
-          <w:lang w:eastAsia="en-US"/>
-        </w:rPr>
-      </w:sdtEndPr>
+      <w:sdtEndPr/>
       <w:sdtContent>
         <w:p>
           <w:pPr>
@@ -267,9 +265,11 @@
           <w:pPr>
             <w:pStyle w:val="TDC1"/>
             <w:rPr>
-              <w:rFonts w:asciiTheme="minorHAnsi" w:eastAsiaTheme="minorEastAsia" w:hAnsiTheme="minorHAnsi" w:cstheme="minorHAnsi"/>
+              <w:rFonts w:asciiTheme="minorHAnsi" w:eastAsiaTheme="minorEastAsia" w:hAnsiTheme="minorHAnsi" w:cstheme="minorBidi"/>
               <w:b w:val="0"/>
               <w:bCs w:val="0"/>
+              <w:sz w:val="22"/>
+              <w:szCs w:val="22"/>
               <w:lang w:val="es-MX" w:eastAsia="es-MX"/>
             </w:rPr>
           </w:pPr>
@@ -297,77 +297,53 @@
             </w:rPr>
             <w:fldChar w:fldCharType="separate"/>
           </w:r>
-          <w:hyperlink w:anchor="_Toc99831000" w:history="1"/>
-          <w:hyperlink w:anchor="_Toc99831001" w:history="1">
+          <w:hyperlink w:anchor="_Toc99833178" w:history="1"/>
+          <w:hyperlink w:anchor="_Toc99833179" w:history="1">
             <w:r>
               <w:rPr>
                 <w:rStyle w:val="Hipervnculo"/>
-                <w:rFonts w:asciiTheme="minorHAnsi" w:hAnsiTheme="minorHAnsi" w:cstheme="minorHAnsi"/>
-                <w:sz w:val="28"/>
-                <w:szCs w:val="28"/>
                 <w:lang w:val="es-MX"/>
               </w:rPr>
               <w:t>Introducción</w:t>
             </w:r>
             <w:r>
               <w:rPr>
-                <w:rFonts w:asciiTheme="minorHAnsi" w:hAnsiTheme="minorHAnsi" w:cstheme="minorHAnsi"/>
                 <w:webHidden/>
-                <w:sz w:val="28"/>
-                <w:szCs w:val="28"/>
               </w:rPr>
               <w:tab/>
             </w:r>
             <w:r>
               <w:rPr>
-                <w:rFonts w:asciiTheme="minorHAnsi" w:hAnsiTheme="minorHAnsi" w:cstheme="minorHAnsi"/>
                 <w:webHidden/>
-                <w:sz w:val="28"/>
-                <w:szCs w:val="28"/>
               </w:rPr>
               <w:fldChar w:fldCharType="begin"/>
             </w:r>
             <w:r>
               <w:rPr>
-                <w:rFonts w:asciiTheme="minorHAnsi" w:hAnsiTheme="minorHAnsi" w:cstheme="minorHAnsi"/>
                 <w:webHidden/>
-                <w:sz w:val="28"/>
-                <w:szCs w:val="28"/>
-              </w:rPr>
-              <w:instrText xml:space="preserve"> PAGEREF _Toc99831001 \h </w:instrText>
-            </w:r>
-            <w:r>
-              <w:rPr>
-                <w:rFonts w:asciiTheme="minorHAnsi" w:hAnsiTheme="minorHAnsi" w:cstheme="minorHAnsi"/>
+              </w:rPr>
+              <w:instrText xml:space="preserve"> PAGEREF _Toc99833179 \h </w:instrText>
+            </w:r>
+            <w:r>
+              <w:rPr>
                 <w:webHidden/>
-                <w:sz w:val="28"/>
-                <w:szCs w:val="28"/>
-              </w:rPr>
-            </w:r>
-            <w:r>
-              <w:rPr>
-                <w:rFonts w:asciiTheme="minorHAnsi" w:hAnsiTheme="minorHAnsi" w:cstheme="minorHAnsi"/>
+              </w:rPr>
+            </w:r>
+            <w:r>
+              <w:rPr>
                 <w:webHidden/>
-                <w:sz w:val="28"/>
-                <w:szCs w:val="28"/>
               </w:rPr>
               <w:fldChar w:fldCharType="separate"/>
             </w:r>
             <w:r>
               <w:rPr>
-                <w:rFonts w:asciiTheme="minorHAnsi" w:hAnsiTheme="minorHAnsi" w:cstheme="minorHAnsi"/>
                 <w:webHidden/>
-                <w:sz w:val="28"/>
-                <w:szCs w:val="28"/>
               </w:rPr>
               <w:t>2</w:t>
             </w:r>
             <w:r>
               <w:rPr>
-                <w:rFonts w:asciiTheme="minorHAnsi" w:hAnsiTheme="minorHAnsi" w:cstheme="minorHAnsi"/>
                 <w:webHidden/>
-                <w:sz w:val="28"/>
-                <w:szCs w:val="28"/>
               </w:rPr>
               <w:fldChar w:fldCharType="end"/>
             </w:r>
@@ -377,82 +353,60 @@
           <w:pPr>
             <w:pStyle w:val="TDC1"/>
             <w:rPr>
-              <w:rFonts w:asciiTheme="minorHAnsi" w:eastAsiaTheme="minorEastAsia" w:hAnsiTheme="minorHAnsi" w:cstheme="minorHAnsi"/>
+              <w:rFonts w:asciiTheme="minorHAnsi" w:eastAsiaTheme="minorEastAsia" w:hAnsiTheme="minorHAnsi" w:cstheme="minorBidi"/>
               <w:b w:val="0"/>
               <w:bCs w:val="0"/>
+              <w:sz w:val="22"/>
+              <w:szCs w:val="22"/>
               <w:lang w:val="es-MX" w:eastAsia="es-MX"/>
             </w:rPr>
           </w:pPr>
-          <w:hyperlink w:anchor="_Toc99831002" w:history="1">
+          <w:hyperlink w:anchor="_Toc99833180" w:history="1">
             <w:r>
               <w:rPr>
                 <w:rStyle w:val="Hipervnculo"/>
-                <w:rFonts w:asciiTheme="minorHAnsi" w:hAnsiTheme="minorHAnsi" w:cstheme="minorHAnsi"/>
-                <w:sz w:val="28"/>
-                <w:szCs w:val="28"/>
                 <w:lang w:val="es-MX"/>
               </w:rPr>
               <w:t>Contenido</w:t>
             </w:r>
             <w:r>
               <w:rPr>
-                <w:rFonts w:asciiTheme="minorHAnsi" w:hAnsiTheme="minorHAnsi" w:cstheme="minorHAnsi"/>
                 <w:webHidden/>
-                <w:sz w:val="28"/>
-                <w:szCs w:val="28"/>
               </w:rPr>
               <w:tab/>
             </w:r>
             <w:r>
               <w:rPr>
-                <w:rFonts w:asciiTheme="minorHAnsi" w:hAnsiTheme="minorHAnsi" w:cstheme="minorHAnsi"/>
                 <w:webHidden/>
-                <w:sz w:val="28"/>
-                <w:szCs w:val="28"/>
               </w:rPr>
               <w:fldChar w:fldCharType="begin"/>
             </w:r>
             <w:r>
               <w:rPr>
-                <w:rFonts w:asciiTheme="minorHAnsi" w:hAnsiTheme="minorHAnsi" w:cstheme="minorHAnsi"/>
                 <w:webHidden/>
-                <w:sz w:val="28"/>
-                <w:szCs w:val="28"/>
-              </w:rPr>
-              <w:instrText xml:space="preserve"> PAGEREF _Toc99831002 \h </w:instrText>
-            </w:r>
-            <w:r>
-              <w:rPr>
-                <w:rFonts w:asciiTheme="minorHAnsi" w:hAnsiTheme="minorHAnsi" w:cstheme="minorHAnsi"/>
+              </w:rPr>
+              <w:instrText xml:space="preserve"> PAGEREF _Toc99833180 \h </w:instrText>
+            </w:r>
+            <w:r>
+              <w:rPr>
                 <w:webHidden/>
-                <w:sz w:val="28"/>
-                <w:szCs w:val="28"/>
-              </w:rPr>
-            </w:r>
-            <w:r>
-              <w:rPr>
-                <w:rFonts w:asciiTheme="minorHAnsi" w:hAnsiTheme="minorHAnsi" w:cstheme="minorHAnsi"/>
+              </w:rPr>
+            </w:r>
+            <w:r>
+              <w:rPr>
                 <w:webHidden/>
-                <w:sz w:val="28"/>
-                <w:szCs w:val="28"/>
               </w:rPr>
               <w:fldChar w:fldCharType="separate"/>
             </w:r>
             <w:r>
               <w:rPr>
-                <w:rFonts w:asciiTheme="minorHAnsi" w:hAnsiTheme="minorHAnsi" w:cstheme="minorHAnsi"/>
                 <w:webHidden/>
-                <w:sz w:val="28"/>
-                <w:szCs w:val="28"/>
               </w:rPr>
               <w:t>2</w:t>
             </w:r>
             <w:r>
               <w:rPr>
-                <w:rFonts w:asciiTheme="minorHAnsi" w:hAnsiTheme="minorHAnsi" w:cstheme="minorHAnsi"/>
                 <w:webHidden/>
-                <w:sz w:val="28"/>
-                <w:szCs w:val="28"/>
               </w:rPr>
               <w:fldChar w:fldCharType="end"/>
             </w:r>
@@ -465,91 +419,65 @@
               <w:tab w:val="right" w:leader="dot" w:pos="9350"/>
             </w:tabs>
             <w:rPr>
-              <w:rFonts w:asciiTheme="minorHAnsi" w:eastAsiaTheme="minorEastAsia" w:hAnsiTheme="minorHAnsi" w:cstheme="minorHAnsi"/>
+              <w:rFonts w:asciiTheme="minorHAnsi" w:eastAsiaTheme="minorEastAsia" w:hAnsiTheme="minorHAnsi" w:cstheme="minorBidi"/>
               <w:noProof/>
-              <w:sz w:val="24"/>
-              <w:szCs w:val="24"/>
               <w:lang w:val="es-MX" w:eastAsia="es-MX"/>
             </w:rPr>
           </w:pPr>
-          <w:hyperlink w:anchor="_Toc99831003" w:history="1">
+          <w:hyperlink w:anchor="_Toc99833181" w:history="1">
             <w:r>
               <w:rPr>
                 <w:rStyle w:val="Hipervnculo"/>
-                <w:rFonts w:asciiTheme="minorHAnsi" w:hAnsiTheme="minorHAnsi" w:cstheme="minorHAnsi"/>
                 <w:noProof/>
-                <w:sz w:val="24"/>
-                <w:szCs w:val="24"/>
                 <w:lang w:val="es-MX"/>
               </w:rPr>
               <w:t>Propósito</w:t>
             </w:r>
             <w:r>
               <w:rPr>
-                <w:rFonts w:asciiTheme="minorHAnsi" w:hAnsiTheme="minorHAnsi" w:cstheme="minorHAnsi"/>
                 <w:noProof/>
                 <w:webHidden/>
-                <w:sz w:val="24"/>
-                <w:szCs w:val="24"/>
               </w:rPr>
               <w:tab/>
             </w:r>
             <w:r>
               <w:rPr>
-                <w:rFonts w:asciiTheme="minorHAnsi" w:hAnsiTheme="minorHAnsi" w:cstheme="minorHAnsi"/>
                 <w:noProof/>
                 <w:webHidden/>
-                <w:sz w:val="24"/>
-                <w:szCs w:val="24"/>
               </w:rPr>
               <w:fldChar w:fldCharType="begin"/>
             </w:r>
             <w:r>
               <w:rPr>
-                <w:rFonts w:asciiTheme="minorHAnsi" w:hAnsiTheme="minorHAnsi" w:cstheme="minorHAnsi"/>
                 <w:noProof/>
                 <w:webHidden/>
-                <w:sz w:val="24"/>
-                <w:szCs w:val="24"/>
-              </w:rPr>
-              <w:instrText xml:space="preserve"> PAGEREF _Toc99831003 \h </w:instrText>
-            </w:r>
-            <w:r>
-              <w:rPr>
-                <w:rFonts w:asciiTheme="minorHAnsi" w:hAnsiTheme="minorHAnsi" w:cstheme="minorHAnsi"/>
+              </w:rPr>
+              <w:instrText xml:space="preserve"> PAGEREF _Toc99833181 \h </w:instrText>
+            </w:r>
+            <w:r>
+              <w:rPr>
                 <w:noProof/>
                 <w:webHidden/>
-                <w:sz w:val="24"/>
-                <w:szCs w:val="24"/>
-              </w:rPr>
-            </w:r>
-            <w:r>
-              <w:rPr>
-                <w:rFonts w:asciiTheme="minorHAnsi" w:hAnsiTheme="minorHAnsi" w:cstheme="minorHAnsi"/>
+              </w:rPr>
+            </w:r>
+            <w:r>
+              <w:rPr>
                 <w:noProof/>
                 <w:webHidden/>
-                <w:sz w:val="24"/>
-                <w:szCs w:val="24"/>
               </w:rPr>
               <w:fldChar w:fldCharType="separate"/>
             </w:r>
             <w:r>
               <w:rPr>
-                <w:rFonts w:asciiTheme="minorHAnsi" w:hAnsiTheme="minorHAnsi" w:cstheme="minorHAnsi"/>
                 <w:noProof/>
                 <w:webHidden/>
-                <w:sz w:val="24"/>
-                <w:szCs w:val="24"/>
               </w:rPr>
               <w:t>2</w:t>
             </w:r>
             <w:r>
               <w:rPr>
-                <w:rFonts w:asciiTheme="minorHAnsi" w:hAnsiTheme="minorHAnsi" w:cstheme="minorHAnsi"/>
                 <w:noProof/>
                 <w:webHidden/>
-                <w:sz w:val="24"/>
-                <w:szCs w:val="24"/>
               </w:rPr>
               <w:fldChar w:fldCharType="end"/>
             </w:r>
@@ -562,91 +490,65 @@
               <w:tab w:val="right" w:leader="dot" w:pos="9350"/>
             </w:tabs>
             <w:rPr>
-              <w:rFonts w:asciiTheme="minorHAnsi" w:eastAsiaTheme="minorEastAsia" w:hAnsiTheme="minorHAnsi" w:cstheme="minorHAnsi"/>
+              <w:rFonts w:asciiTheme="minorHAnsi" w:eastAsiaTheme="minorEastAsia" w:hAnsiTheme="minorHAnsi" w:cstheme="minorBidi"/>
               <w:noProof/>
-              <w:sz w:val="24"/>
-              <w:szCs w:val="24"/>
               <w:lang w:val="es-MX" w:eastAsia="es-MX"/>
             </w:rPr>
           </w:pPr>
-          <w:hyperlink w:anchor="_Toc99831004" w:history="1">
+          <w:hyperlink w:anchor="_Toc99833182" w:history="1">
             <w:r>
               <w:rPr>
                 <w:rStyle w:val="Hipervnculo"/>
-                <w:rFonts w:asciiTheme="minorHAnsi" w:hAnsiTheme="minorHAnsi" w:cstheme="minorHAnsi"/>
                 <w:noProof/>
-                <w:sz w:val="24"/>
-                <w:szCs w:val="24"/>
                 <w:lang w:val="es-MX"/>
               </w:rPr>
               <w:t>Justificación</w:t>
             </w:r>
             <w:r>
               <w:rPr>
-                <w:rFonts w:asciiTheme="minorHAnsi" w:hAnsiTheme="minorHAnsi" w:cstheme="minorHAnsi"/>
                 <w:noProof/>
                 <w:webHidden/>
-                <w:sz w:val="24"/>
-                <w:szCs w:val="24"/>
               </w:rPr>
               <w:tab/>
             </w:r>
             <w:r>
               <w:rPr>
-                <w:rFonts w:asciiTheme="minorHAnsi" w:hAnsiTheme="minorHAnsi" w:cstheme="minorHAnsi"/>
                 <w:noProof/>
                 <w:webHidden/>
-                <w:sz w:val="24"/>
-                <w:szCs w:val="24"/>
               </w:rPr>
               <w:fldChar w:fldCharType="begin"/>
             </w:r>
             <w:r>
               <w:rPr>
-                <w:rFonts w:asciiTheme="minorHAnsi" w:hAnsiTheme="minorHAnsi" w:cstheme="minorHAnsi"/>
                 <w:noProof/>
                 <w:webHidden/>
-                <w:sz w:val="24"/>
-                <w:szCs w:val="24"/>
-              </w:rPr>
-              <w:instrText xml:space="preserve"> PAGEREF _Toc99831004 \h </w:instrText>
-            </w:r>
-            <w:r>
-              <w:rPr>
-                <w:rFonts w:asciiTheme="minorHAnsi" w:hAnsiTheme="minorHAnsi" w:cstheme="minorHAnsi"/>
+              </w:rPr>
+              <w:instrText xml:space="preserve"> PAGEREF _Toc99833182 \h </w:instrText>
+            </w:r>
+            <w:r>
+              <w:rPr>
                 <w:noProof/>
                 <w:webHidden/>
-                <w:sz w:val="24"/>
-                <w:szCs w:val="24"/>
-              </w:rPr>
-            </w:r>
-            <w:r>
-              <w:rPr>
-                <w:rFonts w:asciiTheme="minorHAnsi" w:hAnsiTheme="minorHAnsi" w:cstheme="minorHAnsi"/>
+              </w:rPr>
+            </w:r>
+            <w:r>
+              <w:rPr>
                 <w:noProof/>
                 <w:webHidden/>
-                <w:sz w:val="24"/>
-                <w:szCs w:val="24"/>
               </w:rPr>
               <w:fldChar w:fldCharType="separate"/>
             </w:r>
             <w:r>
               <w:rPr>
-                <w:rFonts w:asciiTheme="minorHAnsi" w:hAnsiTheme="minorHAnsi" w:cstheme="minorHAnsi"/>
                 <w:noProof/>
                 <w:webHidden/>
-                <w:sz w:val="24"/>
-                <w:szCs w:val="24"/>
               </w:rPr>
               <w:t>2</w:t>
             </w:r>
             <w:r>
               <w:rPr>
-                <w:rFonts w:asciiTheme="minorHAnsi" w:hAnsiTheme="minorHAnsi" w:cstheme="minorHAnsi"/>
                 <w:noProof/>
                 <w:webHidden/>
-                <w:sz w:val="24"/>
-                <w:szCs w:val="24"/>
               </w:rPr>
               <w:fldChar w:fldCharType="end"/>
             </w:r>
@@ -659,91 +561,65 @@
               <w:tab w:val="right" w:leader="dot" w:pos="9350"/>
             </w:tabs>
             <w:rPr>
-              <w:rFonts w:asciiTheme="minorHAnsi" w:eastAsiaTheme="minorEastAsia" w:hAnsiTheme="minorHAnsi" w:cstheme="minorHAnsi"/>
+              <w:rFonts w:asciiTheme="minorHAnsi" w:eastAsiaTheme="minorEastAsia" w:hAnsiTheme="minorHAnsi" w:cstheme="minorBidi"/>
               <w:noProof/>
-              <w:sz w:val="24"/>
-              <w:szCs w:val="24"/>
               <w:lang w:val="es-MX" w:eastAsia="es-MX"/>
             </w:rPr>
           </w:pPr>
-          <w:hyperlink w:anchor="_Toc99831005" w:history="1">
+          <w:hyperlink w:anchor="_Toc99833183" w:history="1">
             <w:r>
               <w:rPr>
                 <w:rStyle w:val="Hipervnculo"/>
-                <w:rFonts w:asciiTheme="minorHAnsi" w:hAnsiTheme="minorHAnsi" w:cstheme="minorHAnsi"/>
                 <w:noProof/>
-                <w:sz w:val="24"/>
-                <w:szCs w:val="24"/>
                 <w:lang w:val="es-MX"/>
               </w:rPr>
               <w:t>Beneficios</w:t>
             </w:r>
             <w:r>
               <w:rPr>
-                <w:rFonts w:asciiTheme="minorHAnsi" w:hAnsiTheme="minorHAnsi" w:cstheme="minorHAnsi"/>
                 <w:noProof/>
                 <w:webHidden/>
-                <w:sz w:val="24"/>
-                <w:szCs w:val="24"/>
               </w:rPr>
               <w:tab/>
             </w:r>
             <w:r>
               <w:rPr>
-                <w:rFonts w:asciiTheme="minorHAnsi" w:hAnsiTheme="minorHAnsi" w:cstheme="minorHAnsi"/>
                 <w:noProof/>
                 <w:webHidden/>
-                <w:sz w:val="24"/>
-                <w:szCs w:val="24"/>
               </w:rPr>
               <w:fldChar w:fldCharType="begin"/>
             </w:r>
             <w:r>
               <w:rPr>
-                <w:rFonts w:asciiTheme="minorHAnsi" w:hAnsiTheme="minorHAnsi" w:cstheme="minorHAnsi"/>
                 <w:noProof/>
                 <w:webHidden/>
-                <w:sz w:val="24"/>
-                <w:szCs w:val="24"/>
-              </w:rPr>
-              <w:instrText xml:space="preserve"> PAGEREF _Toc99831005 \h </w:instrText>
-            </w:r>
-            <w:r>
-              <w:rPr>
-                <w:rFonts w:asciiTheme="minorHAnsi" w:hAnsiTheme="minorHAnsi" w:cstheme="minorHAnsi"/>
+              </w:rPr>
+              <w:instrText xml:space="preserve"> PAGEREF _Toc99833183 \h </w:instrText>
+            </w:r>
+            <w:r>
+              <w:rPr>
                 <w:noProof/>
                 <w:webHidden/>
-                <w:sz w:val="24"/>
-                <w:szCs w:val="24"/>
-              </w:rPr>
-            </w:r>
-            <w:r>
-              <w:rPr>
-                <w:rFonts w:asciiTheme="minorHAnsi" w:hAnsiTheme="minorHAnsi" w:cstheme="minorHAnsi"/>
+              </w:rPr>
+            </w:r>
+            <w:r>
+              <w:rPr>
                 <w:noProof/>
                 <w:webHidden/>
-                <w:sz w:val="24"/>
-                <w:szCs w:val="24"/>
               </w:rPr>
               <w:fldChar w:fldCharType="separate"/>
             </w:r>
             <w:r>
               <w:rPr>
-                <w:rFonts w:asciiTheme="minorHAnsi" w:hAnsiTheme="minorHAnsi" w:cstheme="minorHAnsi"/>
                 <w:noProof/>
                 <w:webHidden/>
-                <w:sz w:val="24"/>
-                <w:szCs w:val="24"/>
               </w:rPr>
               <w:t>3</w:t>
             </w:r>
             <w:r>
               <w:rPr>
-                <w:rFonts w:asciiTheme="minorHAnsi" w:hAnsiTheme="minorHAnsi" w:cstheme="minorHAnsi"/>
                 <w:noProof/>
                 <w:webHidden/>
-                <w:sz w:val="24"/>
-                <w:szCs w:val="24"/>
               </w:rPr>
               <w:fldChar w:fldCharType="end"/>
             </w:r>
@@ -756,91 +632,65 @@
               <w:tab w:val="right" w:leader="dot" w:pos="9350"/>
             </w:tabs>
             <w:rPr>
-              <w:rFonts w:asciiTheme="minorHAnsi" w:eastAsiaTheme="minorEastAsia" w:hAnsiTheme="minorHAnsi" w:cstheme="minorHAnsi"/>
+              <w:rFonts w:asciiTheme="minorHAnsi" w:eastAsiaTheme="minorEastAsia" w:hAnsiTheme="minorHAnsi" w:cstheme="minorBidi"/>
               <w:noProof/>
-              <w:sz w:val="24"/>
-              <w:szCs w:val="24"/>
               <w:lang w:val="es-MX" w:eastAsia="es-MX"/>
             </w:rPr>
           </w:pPr>
-          <w:hyperlink w:anchor="_Toc99831006" w:history="1">
+          <w:hyperlink w:anchor="_Toc99833184" w:history="1">
             <w:r>
               <w:rPr>
                 <w:rStyle w:val="Hipervnculo"/>
-                <w:rFonts w:asciiTheme="minorHAnsi" w:hAnsiTheme="minorHAnsi" w:cstheme="minorHAnsi"/>
                 <w:noProof/>
-                <w:sz w:val="24"/>
-                <w:szCs w:val="24"/>
                 <w:lang w:val="es-MX"/>
               </w:rPr>
               <w:t>Funcionalidad-es</w:t>
             </w:r>
             <w:r>
               <w:rPr>
-                <w:rFonts w:asciiTheme="minorHAnsi" w:hAnsiTheme="minorHAnsi" w:cstheme="minorHAnsi"/>
                 <w:noProof/>
                 <w:webHidden/>
-                <w:sz w:val="24"/>
-                <w:szCs w:val="24"/>
               </w:rPr>
               <w:tab/>
             </w:r>
             <w:r>
               <w:rPr>
-                <w:rFonts w:asciiTheme="minorHAnsi" w:hAnsiTheme="minorHAnsi" w:cstheme="minorHAnsi"/>
                 <w:noProof/>
                 <w:webHidden/>
-                <w:sz w:val="24"/>
-                <w:szCs w:val="24"/>
               </w:rPr>
               <w:fldChar w:fldCharType="begin"/>
             </w:r>
             <w:r>
               <w:rPr>
-                <w:rFonts w:asciiTheme="minorHAnsi" w:hAnsiTheme="minorHAnsi" w:cstheme="minorHAnsi"/>
                 <w:noProof/>
                 <w:webHidden/>
-                <w:sz w:val="24"/>
-                <w:szCs w:val="24"/>
-              </w:rPr>
-              <w:instrText xml:space="preserve"> PAGEREF _Toc99831006 \h </w:instrText>
-            </w:r>
-            <w:r>
-              <w:rPr>
-                <w:rFonts w:asciiTheme="minorHAnsi" w:hAnsiTheme="minorHAnsi" w:cstheme="minorHAnsi"/>
+              </w:rPr>
+              <w:instrText xml:space="preserve"> PAGEREF _Toc99833184 \h </w:instrText>
+            </w:r>
+            <w:r>
+              <w:rPr>
                 <w:noProof/>
                 <w:webHidden/>
-                <w:sz w:val="24"/>
-                <w:szCs w:val="24"/>
-              </w:rPr>
-            </w:r>
-            <w:r>
-              <w:rPr>
-                <w:rFonts w:asciiTheme="minorHAnsi" w:hAnsiTheme="minorHAnsi" w:cstheme="minorHAnsi"/>
+              </w:rPr>
+            </w:r>
+            <w:r>
+              <w:rPr>
                 <w:noProof/>
                 <w:webHidden/>
-                <w:sz w:val="24"/>
-                <w:szCs w:val="24"/>
               </w:rPr>
               <w:fldChar w:fldCharType="separate"/>
             </w:r>
             <w:r>
               <w:rPr>
-                <w:rFonts w:asciiTheme="minorHAnsi" w:hAnsiTheme="minorHAnsi" w:cstheme="minorHAnsi"/>
                 <w:noProof/>
                 <w:webHidden/>
-                <w:sz w:val="24"/>
-                <w:szCs w:val="24"/>
               </w:rPr>
               <w:t>4</w:t>
             </w:r>
             <w:r>
               <w:rPr>
-                <w:rFonts w:asciiTheme="minorHAnsi" w:hAnsiTheme="minorHAnsi" w:cstheme="minorHAnsi"/>
                 <w:noProof/>
                 <w:webHidden/>
-                <w:sz w:val="24"/>
-                <w:szCs w:val="24"/>
               </w:rPr>
               <w:fldChar w:fldCharType="end"/>
             </w:r>
@@ -853,91 +703,65 @@
               <w:tab w:val="right" w:leader="dot" w:pos="9350"/>
             </w:tabs>
             <w:rPr>
-              <w:rFonts w:asciiTheme="minorHAnsi" w:eastAsiaTheme="minorEastAsia" w:hAnsiTheme="minorHAnsi" w:cstheme="minorHAnsi"/>
+              <w:rFonts w:asciiTheme="minorHAnsi" w:eastAsiaTheme="minorEastAsia" w:hAnsiTheme="minorHAnsi" w:cstheme="minorBidi"/>
               <w:noProof/>
-              <w:sz w:val="24"/>
-              <w:szCs w:val="24"/>
               <w:lang w:val="es-MX" w:eastAsia="es-MX"/>
             </w:rPr>
           </w:pPr>
-          <w:hyperlink w:anchor="_Toc99831007" w:history="1">
+          <w:hyperlink w:anchor="_Toc99833185" w:history="1">
             <w:r>
               <w:rPr>
                 <w:rStyle w:val="Hipervnculo"/>
-                <w:rFonts w:asciiTheme="minorHAnsi" w:hAnsiTheme="minorHAnsi" w:cstheme="minorHAnsi"/>
                 <w:noProof/>
-                <w:sz w:val="24"/>
-                <w:szCs w:val="24"/>
                 <w:lang w:val="es-MX"/>
               </w:rPr>
               <w:t>Trabajos relacionados</w:t>
             </w:r>
             <w:r>
               <w:rPr>
-                <w:rFonts w:asciiTheme="minorHAnsi" w:hAnsiTheme="minorHAnsi" w:cstheme="minorHAnsi"/>
                 <w:noProof/>
                 <w:webHidden/>
-                <w:sz w:val="24"/>
-                <w:szCs w:val="24"/>
               </w:rPr>
               <w:tab/>
             </w:r>
             <w:r>
               <w:rPr>
-                <w:rFonts w:asciiTheme="minorHAnsi" w:hAnsiTheme="minorHAnsi" w:cstheme="minorHAnsi"/>
                 <w:noProof/>
                 <w:webHidden/>
-                <w:sz w:val="24"/>
-                <w:szCs w:val="24"/>
               </w:rPr>
               <w:fldChar w:fldCharType="begin"/>
             </w:r>
             <w:r>
               <w:rPr>
-                <w:rFonts w:asciiTheme="minorHAnsi" w:hAnsiTheme="minorHAnsi" w:cstheme="minorHAnsi"/>
                 <w:noProof/>
                 <w:webHidden/>
-                <w:sz w:val="24"/>
-                <w:szCs w:val="24"/>
-              </w:rPr>
-              <w:instrText xml:space="preserve"> PAGEREF _Toc99831007 \h </w:instrText>
-            </w:r>
-            <w:r>
-              <w:rPr>
-                <w:rFonts w:asciiTheme="minorHAnsi" w:hAnsiTheme="minorHAnsi" w:cstheme="minorHAnsi"/>
+              </w:rPr>
+              <w:instrText xml:space="preserve"> PAGEREF _Toc99833185 \h </w:instrText>
+            </w:r>
+            <w:r>
+              <w:rPr>
                 <w:noProof/>
                 <w:webHidden/>
-                <w:sz w:val="24"/>
-                <w:szCs w:val="24"/>
-              </w:rPr>
-            </w:r>
-            <w:r>
-              <w:rPr>
-                <w:rFonts w:asciiTheme="minorHAnsi" w:hAnsiTheme="minorHAnsi" w:cstheme="minorHAnsi"/>
+              </w:rPr>
+            </w:r>
+            <w:r>
+              <w:rPr>
                 <w:noProof/>
                 <w:webHidden/>
-                <w:sz w:val="24"/>
-                <w:szCs w:val="24"/>
               </w:rPr>
               <w:fldChar w:fldCharType="separate"/>
             </w:r>
             <w:r>
               <w:rPr>
-                <w:rFonts w:asciiTheme="minorHAnsi" w:hAnsiTheme="minorHAnsi" w:cstheme="minorHAnsi"/>
                 <w:noProof/>
                 <w:webHidden/>
-                <w:sz w:val="24"/>
-                <w:szCs w:val="24"/>
               </w:rPr>
               <w:t>5</w:t>
             </w:r>
             <w:r>
               <w:rPr>
-                <w:rFonts w:asciiTheme="minorHAnsi" w:hAnsiTheme="minorHAnsi" w:cstheme="minorHAnsi"/>
                 <w:noProof/>
                 <w:webHidden/>
-                <w:sz w:val="24"/>
-                <w:szCs w:val="24"/>
               </w:rPr>
               <w:fldChar w:fldCharType="end"/>
             </w:r>
@@ -950,91 +774,65 @@
               <w:tab w:val="right" w:leader="dot" w:pos="9350"/>
             </w:tabs>
             <w:rPr>
-              <w:rFonts w:asciiTheme="minorHAnsi" w:eastAsiaTheme="minorEastAsia" w:hAnsiTheme="minorHAnsi" w:cstheme="minorHAnsi"/>
+              <w:rFonts w:asciiTheme="minorHAnsi" w:eastAsiaTheme="minorEastAsia" w:hAnsiTheme="minorHAnsi" w:cstheme="minorBidi"/>
               <w:noProof/>
-              <w:sz w:val="24"/>
-              <w:szCs w:val="24"/>
               <w:lang w:val="es-MX" w:eastAsia="es-MX"/>
             </w:rPr>
           </w:pPr>
-          <w:hyperlink w:anchor="_Toc99831008" w:history="1">
+          <w:hyperlink w:anchor="_Toc99833186" w:history="1">
             <w:r>
               <w:rPr>
                 <w:rStyle w:val="Hipervnculo"/>
-                <w:rFonts w:asciiTheme="minorHAnsi" w:hAnsiTheme="minorHAnsi" w:cstheme="minorHAnsi"/>
                 <w:noProof/>
-                <w:sz w:val="24"/>
-                <w:szCs w:val="24"/>
                 <w:lang w:val="es-MX"/>
               </w:rPr>
               <w:t>Plan de investigación</w:t>
             </w:r>
             <w:r>
               <w:rPr>
-                <w:rFonts w:asciiTheme="minorHAnsi" w:hAnsiTheme="minorHAnsi" w:cstheme="minorHAnsi"/>
                 <w:noProof/>
                 <w:webHidden/>
-                <w:sz w:val="24"/>
-                <w:szCs w:val="24"/>
               </w:rPr>
               <w:tab/>
             </w:r>
             <w:r>
               <w:rPr>
-                <w:rFonts w:asciiTheme="minorHAnsi" w:hAnsiTheme="minorHAnsi" w:cstheme="minorHAnsi"/>
                 <w:noProof/>
                 <w:webHidden/>
-                <w:sz w:val="24"/>
-                <w:szCs w:val="24"/>
               </w:rPr>
               <w:fldChar w:fldCharType="begin"/>
             </w:r>
             <w:r>
               <w:rPr>
-                <w:rFonts w:asciiTheme="minorHAnsi" w:hAnsiTheme="minorHAnsi" w:cstheme="minorHAnsi"/>
                 <w:noProof/>
                 <w:webHidden/>
-                <w:sz w:val="24"/>
-                <w:szCs w:val="24"/>
-              </w:rPr>
-              <w:instrText xml:space="preserve"> PAGEREF _Toc99831008 \h </w:instrText>
-            </w:r>
-            <w:r>
-              <w:rPr>
-                <w:rFonts w:asciiTheme="minorHAnsi" w:hAnsiTheme="minorHAnsi" w:cstheme="minorHAnsi"/>
+              </w:rPr>
+              <w:instrText xml:space="preserve"> PAGEREF _Toc99833186 \h </w:instrText>
+            </w:r>
+            <w:r>
+              <w:rPr>
                 <w:noProof/>
                 <w:webHidden/>
-                <w:sz w:val="24"/>
-                <w:szCs w:val="24"/>
-              </w:rPr>
-            </w:r>
-            <w:r>
-              <w:rPr>
-                <w:rFonts w:asciiTheme="minorHAnsi" w:hAnsiTheme="minorHAnsi" w:cstheme="minorHAnsi"/>
+              </w:rPr>
+            </w:r>
+            <w:r>
+              <w:rPr>
                 <w:noProof/>
                 <w:webHidden/>
-                <w:sz w:val="24"/>
-                <w:szCs w:val="24"/>
               </w:rPr>
               <w:fldChar w:fldCharType="separate"/>
             </w:r>
             <w:r>
               <w:rPr>
-                <w:rFonts w:asciiTheme="minorHAnsi" w:hAnsiTheme="minorHAnsi" w:cstheme="minorHAnsi"/>
                 <w:noProof/>
                 <w:webHidden/>
-                <w:sz w:val="24"/>
-                <w:szCs w:val="24"/>
               </w:rPr>
               <w:t>10</w:t>
             </w:r>
             <w:r>
               <w:rPr>
-                <w:rFonts w:asciiTheme="minorHAnsi" w:hAnsiTheme="minorHAnsi" w:cstheme="minorHAnsi"/>
                 <w:noProof/>
                 <w:webHidden/>
-                <w:sz w:val="24"/>
-                <w:szCs w:val="24"/>
               </w:rPr>
               <w:fldChar w:fldCharType="end"/>
             </w:r>
@@ -1047,91 +845,65 @@
               <w:tab w:val="right" w:leader="dot" w:pos="9350"/>
             </w:tabs>
             <w:rPr>
-              <w:rFonts w:asciiTheme="minorHAnsi" w:eastAsiaTheme="minorEastAsia" w:hAnsiTheme="minorHAnsi" w:cstheme="minorHAnsi"/>
+              <w:rFonts w:asciiTheme="minorHAnsi" w:eastAsiaTheme="minorEastAsia" w:hAnsiTheme="minorHAnsi" w:cstheme="minorBidi"/>
               <w:noProof/>
-              <w:sz w:val="24"/>
-              <w:szCs w:val="24"/>
               <w:lang w:val="es-MX" w:eastAsia="es-MX"/>
             </w:rPr>
           </w:pPr>
-          <w:hyperlink w:anchor="_Toc99831009" w:history="1">
+          <w:hyperlink w:anchor="_Toc99833187" w:history="1">
             <w:r>
               <w:rPr>
                 <w:rStyle w:val="Hipervnculo"/>
-                <w:rFonts w:asciiTheme="minorHAnsi" w:hAnsiTheme="minorHAnsi" w:cstheme="minorHAnsi"/>
                 <w:noProof/>
-                <w:sz w:val="24"/>
-                <w:szCs w:val="24"/>
-                <w:lang w:val="es-MX"/>
-              </w:rPr>
-              <w:t>Plan de actividades</w:t>
-            </w:r>
-            <w:r>
-              <w:rPr>
-                <w:rFonts w:asciiTheme="minorHAnsi" w:hAnsiTheme="minorHAnsi" w:cstheme="minorHAnsi"/>
+                <w:lang w:val="es-MX"/>
+              </w:rPr>
+              <w:t>Requerimientos de la aplicación</w:t>
+            </w:r>
+            <w:r>
+              <w:rPr>
                 <w:noProof/>
                 <w:webHidden/>
-                <w:sz w:val="24"/>
-                <w:szCs w:val="24"/>
               </w:rPr>
               <w:tab/>
             </w:r>
             <w:r>
               <w:rPr>
-                <w:rFonts w:asciiTheme="minorHAnsi" w:hAnsiTheme="minorHAnsi" w:cstheme="minorHAnsi"/>
                 <w:noProof/>
                 <w:webHidden/>
-                <w:sz w:val="24"/>
-                <w:szCs w:val="24"/>
               </w:rPr>
               <w:fldChar w:fldCharType="begin"/>
             </w:r>
             <w:r>
               <w:rPr>
-                <w:rFonts w:asciiTheme="minorHAnsi" w:hAnsiTheme="minorHAnsi" w:cstheme="minorHAnsi"/>
                 <w:noProof/>
                 <w:webHidden/>
-                <w:sz w:val="24"/>
-                <w:szCs w:val="24"/>
-              </w:rPr>
-              <w:instrText xml:space="preserve"> PAGEREF _Toc99831009 \h </w:instrText>
-            </w:r>
-            <w:r>
-              <w:rPr>
-                <w:rFonts w:asciiTheme="minorHAnsi" w:hAnsiTheme="minorHAnsi" w:cstheme="minorHAnsi"/>
+              </w:rPr>
+              <w:instrText xml:space="preserve"> PAGEREF _Toc99833187 \h </w:instrText>
+            </w:r>
+            <w:r>
+              <w:rPr>
                 <w:noProof/>
                 <w:webHidden/>
-                <w:sz w:val="24"/>
-                <w:szCs w:val="24"/>
-              </w:rPr>
-            </w:r>
-            <w:r>
-              <w:rPr>
-                <w:rFonts w:asciiTheme="minorHAnsi" w:hAnsiTheme="minorHAnsi" w:cstheme="minorHAnsi"/>
+              </w:rPr>
+            </w:r>
+            <w:r>
+              <w:rPr>
                 <w:noProof/>
                 <w:webHidden/>
-                <w:sz w:val="24"/>
-                <w:szCs w:val="24"/>
               </w:rPr>
               <w:fldChar w:fldCharType="separate"/>
             </w:r>
             <w:r>
               <w:rPr>
-                <w:rFonts w:asciiTheme="minorHAnsi" w:hAnsiTheme="minorHAnsi" w:cstheme="minorHAnsi"/>
                 <w:noProof/>
                 <w:webHidden/>
-                <w:sz w:val="24"/>
-                <w:szCs w:val="24"/>
               </w:rPr>
               <w:t>11</w:t>
             </w:r>
             <w:r>
               <w:rPr>
-                <w:rFonts w:asciiTheme="minorHAnsi" w:hAnsiTheme="minorHAnsi" w:cstheme="minorHAnsi"/>
                 <w:noProof/>
                 <w:webHidden/>
-                <w:sz w:val="24"/>
-                <w:szCs w:val="24"/>
               </w:rPr>
               <w:fldChar w:fldCharType="end"/>
             </w:r>
@@ -1141,82 +913,60 @@
           <w:pPr>
             <w:pStyle w:val="TDC1"/>
             <w:rPr>
-              <w:rFonts w:asciiTheme="minorHAnsi" w:eastAsiaTheme="minorEastAsia" w:hAnsiTheme="minorHAnsi" w:cstheme="minorHAnsi"/>
+              <w:rFonts w:asciiTheme="minorHAnsi" w:eastAsiaTheme="minorEastAsia" w:hAnsiTheme="minorHAnsi" w:cstheme="minorBidi"/>
               <w:b w:val="0"/>
               <w:bCs w:val="0"/>
+              <w:sz w:val="22"/>
+              <w:szCs w:val="22"/>
               <w:lang w:val="es-MX" w:eastAsia="es-MX"/>
             </w:rPr>
           </w:pPr>
-          <w:hyperlink w:anchor="_Toc99831010" w:history="1">
+          <w:hyperlink w:anchor="_Toc99833188" w:history="1">
             <w:r>
               <w:rPr>
                 <w:rStyle w:val="Hipervnculo"/>
-                <w:rFonts w:asciiTheme="minorHAnsi" w:hAnsiTheme="minorHAnsi" w:cstheme="minorHAnsi"/>
-                <w:sz w:val="28"/>
-                <w:szCs w:val="28"/>
                 <w:lang w:val="es-MX"/>
               </w:rPr>
               <w:t>Conclusiones</w:t>
             </w:r>
             <w:r>
               <w:rPr>
-                <w:rFonts w:asciiTheme="minorHAnsi" w:hAnsiTheme="minorHAnsi" w:cstheme="minorHAnsi"/>
                 <w:webHidden/>
-                <w:sz w:val="28"/>
-                <w:szCs w:val="28"/>
               </w:rPr>
               <w:tab/>
             </w:r>
             <w:r>
               <w:rPr>
-                <w:rFonts w:asciiTheme="minorHAnsi" w:hAnsiTheme="minorHAnsi" w:cstheme="minorHAnsi"/>
                 <w:webHidden/>
-                <w:sz w:val="28"/>
-                <w:szCs w:val="28"/>
               </w:rPr>
               <w:fldChar w:fldCharType="begin"/>
             </w:r>
             <w:r>
               <w:rPr>
-                <w:rFonts w:asciiTheme="minorHAnsi" w:hAnsiTheme="minorHAnsi" w:cstheme="minorHAnsi"/>
                 <w:webHidden/>
-                <w:sz w:val="28"/>
-                <w:szCs w:val="28"/>
-              </w:rPr>
-              <w:instrText xml:space="preserve"> PAGEREF _Toc99831010 \h </w:instrText>
-            </w:r>
-            <w:r>
-              <w:rPr>
-                <w:rFonts w:asciiTheme="minorHAnsi" w:hAnsiTheme="minorHAnsi" w:cstheme="minorHAnsi"/>
+              </w:rPr>
+              <w:instrText xml:space="preserve"> PAGEREF _Toc99833188 \h </w:instrText>
+            </w:r>
+            <w:r>
+              <w:rPr>
                 <w:webHidden/>
-                <w:sz w:val="28"/>
-                <w:szCs w:val="28"/>
-              </w:rPr>
-            </w:r>
-            <w:r>
-              <w:rPr>
-                <w:rFonts w:asciiTheme="minorHAnsi" w:hAnsiTheme="minorHAnsi" w:cstheme="minorHAnsi"/>
+              </w:rPr>
+            </w:r>
+            <w:r>
+              <w:rPr>
                 <w:webHidden/>
-                <w:sz w:val="28"/>
-                <w:szCs w:val="28"/>
               </w:rPr>
               <w:fldChar w:fldCharType="separate"/>
             </w:r>
             <w:r>
               <w:rPr>
-                <w:rFonts w:asciiTheme="minorHAnsi" w:hAnsiTheme="minorHAnsi" w:cstheme="minorHAnsi"/>
                 <w:webHidden/>
-                <w:sz w:val="28"/>
-                <w:szCs w:val="28"/>
               </w:rPr>
               <w:t>11</w:t>
             </w:r>
             <w:r>
               <w:rPr>
-                <w:rFonts w:asciiTheme="minorHAnsi" w:hAnsiTheme="minorHAnsi" w:cstheme="minorHAnsi"/>
                 <w:webHidden/>
-                <w:sz w:val="28"/>
-                <w:szCs w:val="28"/>
               </w:rPr>
               <w:fldChar w:fldCharType="end"/>
             </w:r>
@@ -1280,7 +1030,7 @@
         </w:rPr>
         <w:br w:type="page"/>
       </w:r>
-      <w:bookmarkStart w:id="10" w:name="_Toc99831001"/>
+      <w:bookmarkStart w:id="10" w:name="_Toc99833179"/>
       <w:bookmarkEnd w:id="7"/>
       <w:bookmarkEnd w:id="8"/>
       <w:r>
@@ -1510,7 +1260,7 @@
         </w:rPr>
       </w:pPr>
       <w:bookmarkStart w:id="11" w:name="_Toc661683522"/>
-      <w:bookmarkStart w:id="12" w:name="_Toc99831002"/>
+      <w:bookmarkStart w:id="12" w:name="_Toc99833180"/>
       <w:r>
         <w:rPr>
           <w:lang w:val="es-MX"/>
@@ -1605,7 +1355,7 @@
                 <w:lang w:val="es-MX"/>
               </w:rPr>
             </w:pPr>
-            <w:bookmarkStart w:id="13" w:name="_Toc99831003"/>
+            <w:bookmarkStart w:id="13" w:name="_Toc99833181"/>
             <w:r>
               <w:rPr>
                 <w:lang w:val="es-MX"/>
@@ -1796,7 +1546,7 @@
                 <w:lang w:val="es-MX"/>
               </w:rPr>
             </w:pPr>
-            <w:bookmarkStart w:id="14" w:name="_Toc99831004"/>
+            <w:bookmarkStart w:id="14" w:name="_Toc99833182"/>
             <w:r>
               <w:rPr>
                 <w:lang w:val="es-MX"/>
@@ -2716,7 +2466,7 @@
                 <w:lang w:val="es-MX"/>
               </w:rPr>
             </w:pPr>
-            <w:bookmarkStart w:id="15" w:name="_Toc99831005"/>
+            <w:bookmarkStart w:id="15" w:name="_Toc99833183"/>
             <w:r>
               <w:rPr>
                 <w:lang w:val="es-MX"/>
@@ -3342,7 +3092,7 @@
                 <w:lang w:val="es-MX"/>
               </w:rPr>
             </w:pPr>
-            <w:bookmarkStart w:id="16" w:name="_Toc99831006"/>
+            <w:bookmarkStart w:id="16" w:name="_Toc99833184"/>
             <w:r>
               <w:rPr>
                 <w:lang w:val="es-MX"/>
@@ -4963,7 +4713,7 @@
                 <w:lang w:val="es-MX"/>
               </w:rPr>
             </w:pPr>
-            <w:bookmarkStart w:id="17" w:name="_Toc99831007"/>
+            <w:bookmarkStart w:id="17" w:name="_Toc99833185"/>
             <w:r>
               <w:rPr>
                 <w:lang w:val="es-MX"/>
@@ -6610,7 +6360,7 @@
                 <w:lang w:val="es-MX"/>
               </w:rPr>
             </w:pPr>
-            <w:bookmarkStart w:id="18" w:name="_Toc99831008"/>
+            <w:bookmarkStart w:id="18" w:name="_Toc99833186"/>
             <w:r>
               <w:rPr>
                 <w:lang w:val="es-MX"/>
@@ -6638,314 +6388,127 @@
           </w:p>
           <w:p>
             <w:pPr>
-              <w:jc w:val="both"/>
-              <w:rPr>
-                <w:rFonts w:asciiTheme="minorHAnsi" w:eastAsiaTheme="minorEastAsia" w:hAnsiTheme="minorHAnsi" w:cstheme="minorBidi"/>
-                <w:lang w:val="es-MX"/>
-              </w:rPr>
-            </w:pPr>
-            <w:r>
-              <w:rPr>
-                <w:rFonts w:asciiTheme="minorHAnsi" w:eastAsiaTheme="minorEastAsia" w:hAnsiTheme="minorHAnsi" w:cstheme="minorBidi"/>
-                <w:lang w:val="es-MX"/>
-              </w:rPr>
-              <w:t xml:space="preserve">Definimos la problemática </w:t>
-            </w:r>
-            <w:r>
-              <w:rPr>
-                <w:rFonts w:asciiTheme="minorHAnsi" w:eastAsiaTheme="minorEastAsia" w:hAnsiTheme="minorHAnsi" w:cstheme="minorBidi"/>
-                <w:lang w:val="es-MX"/>
-              </w:rPr>
-              <w:t>observando nuest</w:t>
-            </w:r>
-            <w:r>
-              <w:rPr>
-                <w:rFonts w:asciiTheme="minorHAnsi" w:eastAsiaTheme="minorEastAsia" w:hAnsiTheme="minorHAnsi" w:cstheme="minorBidi"/>
-                <w:lang w:val="es-MX"/>
-              </w:rPr>
-              <w:t xml:space="preserve">ro entorno, encontramos </w:t>
-            </w:r>
-            <w:r>
-              <w:rPr>
-                <w:rFonts w:asciiTheme="minorHAnsi" w:eastAsiaTheme="minorEastAsia" w:hAnsiTheme="minorHAnsi" w:cstheme="minorBidi"/>
-                <w:lang w:val="es-MX"/>
-              </w:rPr>
-              <w:t>que</w:t>
-            </w:r>
-            <w:r>
-              <w:rPr>
-                <w:rFonts w:asciiTheme="minorHAnsi" w:eastAsiaTheme="minorEastAsia" w:hAnsiTheme="minorHAnsi" w:cstheme="minorBidi"/>
-                <w:lang w:val="es-MX"/>
-              </w:rPr>
-              <w:t xml:space="preserve"> en las personas de nuestra edad</w:t>
-            </w:r>
-            <w:r>
-              <w:rPr>
-                <w:rFonts w:asciiTheme="minorHAnsi" w:eastAsiaTheme="minorEastAsia" w:hAnsiTheme="minorHAnsi" w:cstheme="minorBidi"/>
-                <w:lang w:val="es-MX"/>
-              </w:rPr>
-              <w:t xml:space="preserve"> ya no leen</w:t>
-            </w:r>
-            <w:r>
-              <w:rPr>
-                <w:rFonts w:asciiTheme="minorHAnsi" w:eastAsiaTheme="minorEastAsia" w:hAnsiTheme="minorHAnsi" w:cstheme="minorBidi"/>
-                <w:lang w:val="es-MX"/>
-              </w:rPr>
-              <w:t xml:space="preserve"> de manera habitual, sino que solo lo necesario</w:t>
-            </w:r>
-            <w:r>
-              <w:rPr>
-                <w:rFonts w:asciiTheme="minorHAnsi" w:eastAsiaTheme="minorEastAsia" w:hAnsiTheme="minorHAnsi" w:cstheme="minorBidi"/>
-                <w:lang w:val="es-MX"/>
-              </w:rPr>
-              <w:t>.</w:t>
-            </w:r>
-          </w:p>
-          <w:p>
-            <w:pPr>
-              <w:jc w:val="both"/>
-              <w:rPr>
-                <w:rFonts w:asciiTheme="minorHAnsi" w:eastAsiaTheme="minorEastAsia" w:hAnsiTheme="minorHAnsi" w:cstheme="minorBidi"/>
-                <w:lang w:val="es-MX"/>
-              </w:rPr>
-            </w:pPr>
-            <w:r>
-              <w:rPr>
-                <w:rFonts w:asciiTheme="minorHAnsi" w:eastAsiaTheme="minorEastAsia" w:hAnsiTheme="minorHAnsi" w:cstheme="minorBidi"/>
-                <w:lang w:val="es-MX"/>
-              </w:rPr>
-              <w:t xml:space="preserve">Para identificar que problemáticas existían en el área optamos por una lluvia de ideas e investigación en motores de </w:t>
-            </w:r>
-            <w:r>
-              <w:rPr>
-                <w:rFonts w:asciiTheme="minorHAnsi" w:eastAsiaTheme="minorEastAsia" w:hAnsiTheme="minorHAnsi" w:cstheme="minorBidi"/>
-                <w:lang w:val="es-MX"/>
-              </w:rPr>
-              <w:t>búsqueda, encontramos</w:t>
-            </w:r>
-            <w:r>
-              <w:rPr>
-                <w:rFonts w:asciiTheme="minorHAnsi" w:eastAsiaTheme="minorEastAsia" w:hAnsiTheme="minorHAnsi" w:cstheme="minorBidi"/>
-                <w:lang w:val="es-MX"/>
-              </w:rPr>
-              <w:t xml:space="preserve"> muchos artículos y nos quedamos con las ideas principales</w:t>
-            </w:r>
-            <w:r>
-              <w:rPr>
-                <w:rFonts w:asciiTheme="minorHAnsi" w:eastAsiaTheme="minorEastAsia" w:hAnsiTheme="minorHAnsi" w:cstheme="minorBidi"/>
-                <w:lang w:val="es-MX"/>
-              </w:rPr>
-              <w:t>.</w:t>
-            </w:r>
-          </w:p>
-          <w:p>
-            <w:pPr>
-              <w:jc w:val="both"/>
-              <w:rPr>
-                <w:rFonts w:asciiTheme="minorHAnsi" w:eastAsiaTheme="minorEastAsia" w:hAnsiTheme="minorHAnsi" w:cstheme="minorBidi"/>
-                <w:lang w:val="es-MX"/>
-              </w:rPr>
-            </w:pPr>
-            <w:r>
-              <w:rPr>
-                <w:rFonts w:asciiTheme="minorHAnsi" w:eastAsiaTheme="minorEastAsia" w:hAnsiTheme="minorHAnsi" w:cstheme="minorBidi"/>
-                <w:lang w:val="es-MX"/>
-              </w:rPr>
-              <w:t xml:space="preserve">A partir de estas problemáticas, identificamos como afectan al usuario y </w:t>
-            </w:r>
-            <w:r>
-              <w:rPr>
-                <w:rFonts w:asciiTheme="minorHAnsi" w:eastAsiaTheme="minorEastAsia" w:hAnsiTheme="minorHAnsi" w:cstheme="minorBidi"/>
-                <w:lang w:val="es-MX"/>
-              </w:rPr>
-              <w:t>cómo</w:t>
-            </w:r>
-            <w:r>
-              <w:rPr>
-                <w:rFonts w:asciiTheme="minorHAnsi" w:eastAsiaTheme="minorEastAsia" w:hAnsiTheme="minorHAnsi" w:cstheme="minorBidi"/>
-                <w:lang w:val="es-MX"/>
-              </w:rPr>
-              <w:t xml:space="preserve"> podríamos resolver cada una de ellas, teniendo en cuenta que el producto debía tener algo </w:t>
-            </w:r>
-            <w:r>
-              <w:rPr>
-                <w:rFonts w:asciiTheme="minorHAnsi" w:eastAsiaTheme="minorEastAsia" w:hAnsiTheme="minorHAnsi" w:cstheme="minorBidi"/>
-                <w:lang w:val="es-MX"/>
-              </w:rPr>
-              <w:t>“</w:t>
-            </w:r>
-            <w:r>
-              <w:rPr>
-                <w:rFonts w:asciiTheme="minorHAnsi" w:eastAsiaTheme="minorEastAsia" w:hAnsiTheme="minorHAnsi" w:cstheme="minorBidi"/>
-                <w:lang w:val="es-MX"/>
-              </w:rPr>
-              <w:t>innovador</w:t>
-            </w:r>
-            <w:r>
-              <w:rPr>
-                <w:rFonts w:asciiTheme="minorHAnsi" w:eastAsiaTheme="minorEastAsia" w:hAnsiTheme="minorHAnsi" w:cstheme="minorBidi"/>
-                <w:lang w:val="es-MX"/>
-              </w:rPr>
-              <w:t>”</w:t>
-            </w:r>
-            <w:r>
-              <w:rPr>
-                <w:rFonts w:asciiTheme="minorHAnsi" w:eastAsiaTheme="minorEastAsia" w:hAnsiTheme="minorHAnsi" w:cstheme="minorBidi"/>
-                <w:lang w:val="es-MX"/>
-              </w:rPr>
-              <w:t>. Tenemos una idea de lo que queremos, pero</w:t>
-            </w:r>
-            <w:r>
-              <w:rPr>
-                <w:rFonts w:asciiTheme="minorHAnsi" w:eastAsiaTheme="minorEastAsia" w:hAnsiTheme="minorHAnsi" w:cstheme="minorBidi"/>
-                <w:lang w:val="es-MX"/>
-              </w:rPr>
-              <w:t xml:space="preserve"> necesitamos recolectar </w:t>
-            </w:r>
-            <w:r>
-              <w:rPr>
-                <w:rFonts w:asciiTheme="minorHAnsi" w:eastAsiaTheme="minorEastAsia" w:hAnsiTheme="minorHAnsi" w:cstheme="minorBidi"/>
-                <w:lang w:val="es-MX"/>
-              </w:rPr>
-              <w:t>más</w:t>
-            </w:r>
-            <w:r>
-              <w:rPr>
-                <w:rFonts w:asciiTheme="minorHAnsi" w:eastAsiaTheme="minorEastAsia" w:hAnsiTheme="minorHAnsi" w:cstheme="minorBidi"/>
-                <w:lang w:val="es-MX"/>
-              </w:rPr>
-              <w:t xml:space="preserve"> información para verificar si</w:t>
-            </w:r>
-            <w:r>
-              <w:rPr>
-                <w:rFonts w:asciiTheme="minorHAnsi" w:eastAsiaTheme="minorEastAsia" w:hAnsiTheme="minorHAnsi" w:cstheme="minorBidi"/>
-                <w:lang w:val="es-MX"/>
-              </w:rPr>
-              <w:t xml:space="preserve"> lo que planteamos resuelve</w:t>
-            </w:r>
-            <w:r>
-              <w:rPr>
-                <w:rFonts w:asciiTheme="minorHAnsi" w:eastAsiaTheme="minorEastAsia" w:hAnsiTheme="minorHAnsi" w:cstheme="minorBidi"/>
-                <w:lang w:val="es-MX"/>
-              </w:rPr>
-              <w:t xml:space="preserve"> el problema.</w:t>
-            </w:r>
-          </w:p>
-          <w:p>
-            <w:pPr>
-              <w:jc w:val="both"/>
-              <w:rPr>
-                <w:rFonts w:asciiTheme="minorHAnsi" w:eastAsiaTheme="minorEastAsia" w:hAnsiTheme="minorHAnsi" w:cstheme="minorBidi"/>
-                <w:lang w:val="es-MX"/>
-              </w:rPr>
-            </w:pPr>
-            <w:r>
-              <w:rPr>
-                <w:rFonts w:asciiTheme="minorHAnsi" w:eastAsiaTheme="minorEastAsia" w:hAnsiTheme="minorHAnsi" w:cstheme="minorBidi"/>
-                <w:lang w:val="es-MX"/>
-              </w:rPr>
-              <w:t>En cuanto a las técnicas de educción</w:t>
-            </w:r>
-            <w:r>
-              <w:rPr>
-                <w:rFonts w:asciiTheme="minorHAnsi" w:eastAsiaTheme="minorEastAsia" w:hAnsiTheme="minorHAnsi" w:cstheme="minorBidi"/>
-                <w:lang w:val="es-MX"/>
-              </w:rPr>
-              <w:t>, propusimos hacer entrevistas y encuestas</w:t>
-            </w:r>
-            <w:r>
-              <w:rPr>
-                <w:rFonts w:asciiTheme="minorHAnsi" w:eastAsiaTheme="minorEastAsia" w:hAnsiTheme="minorHAnsi" w:cstheme="minorBidi"/>
-                <w:lang w:val="es-MX"/>
-              </w:rPr>
-              <w:t xml:space="preserve">, ya que la </w:t>
-            </w:r>
-            <w:r>
-              <w:rPr>
-                <w:rFonts w:asciiTheme="minorHAnsi" w:eastAsiaTheme="minorEastAsia" w:hAnsiTheme="minorHAnsi" w:cstheme="minorBidi"/>
-                <w:lang w:val="es-MX"/>
-              </w:rPr>
-              <w:t>entrevista</w:t>
-            </w:r>
-            <w:r>
-              <w:rPr>
-                <w:rFonts w:asciiTheme="minorHAnsi" w:eastAsiaTheme="minorEastAsia" w:hAnsiTheme="minorHAnsi" w:cstheme="minorBidi"/>
-                <w:lang w:val="es-MX"/>
-              </w:rPr>
-              <w:t xml:space="preserve"> proporciona información valiosa y profunda, mientras que las encuestas</w:t>
-            </w:r>
-            <w:r>
-              <w:rPr>
-                <w:rFonts w:asciiTheme="minorHAnsi" w:eastAsiaTheme="minorEastAsia" w:hAnsiTheme="minorHAnsi" w:cstheme="minorBidi"/>
-                <w:lang w:val="es-MX"/>
-              </w:rPr>
-              <w:t xml:space="preserve"> abarcan una muestra </w:t>
-            </w:r>
-            <w:r>
-              <w:rPr>
-                <w:rFonts w:asciiTheme="minorHAnsi" w:eastAsiaTheme="minorEastAsia" w:hAnsiTheme="minorHAnsi" w:cstheme="minorBidi"/>
-                <w:lang w:val="es-MX"/>
-              </w:rPr>
-              <w:t>más</w:t>
-            </w:r>
-            <w:r>
-              <w:rPr>
-                <w:rFonts w:asciiTheme="minorHAnsi" w:eastAsiaTheme="minorEastAsia" w:hAnsiTheme="minorHAnsi" w:cstheme="minorBidi"/>
-                <w:lang w:val="es-MX"/>
-              </w:rPr>
-              <w:t xml:space="preserve"> grande</w:t>
-            </w:r>
-            <w:r>
-              <w:rPr>
-                <w:rFonts w:asciiTheme="minorHAnsi" w:eastAsiaTheme="minorEastAsia" w:hAnsiTheme="minorHAnsi" w:cstheme="minorBidi"/>
-                <w:lang w:val="es-MX"/>
-              </w:rPr>
-              <w:t xml:space="preserve">, son fáciles de </w:t>
-            </w:r>
-            <w:r>
-              <w:rPr>
-                <w:rFonts w:asciiTheme="minorHAnsi" w:eastAsiaTheme="minorEastAsia" w:hAnsiTheme="minorHAnsi" w:cstheme="minorBidi"/>
-                <w:lang w:val="es-MX"/>
-              </w:rPr>
-              <w:t>elaborar y aplicar</w:t>
-            </w:r>
-            <w:r>
-              <w:rPr>
-                <w:rFonts w:asciiTheme="minorHAnsi" w:eastAsiaTheme="minorEastAsia" w:hAnsiTheme="minorHAnsi" w:cstheme="minorBidi"/>
-                <w:lang w:val="es-MX"/>
-              </w:rPr>
-              <w:t>.</w:t>
-            </w:r>
-          </w:p>
-          <w:p>
-            <w:pPr>
-              <w:jc w:val="both"/>
-              <w:rPr>
-                <w:color w:val="8064A2" w:themeColor="accent4"/>
-                <w:lang w:val="es-MX"/>
-              </w:rPr>
-            </w:pPr>
-            <w:r>
-              <w:rPr>
-                <w:rFonts w:asciiTheme="minorHAnsi" w:eastAsiaTheme="minorEastAsia" w:hAnsiTheme="minorHAnsi" w:cstheme="minorBidi"/>
-                <w:lang w:val="es-MX"/>
-              </w:rPr>
-              <w:t xml:space="preserve">Para finalizar, </w:t>
-            </w:r>
-            <w:r>
-              <w:rPr>
-                <w:rFonts w:asciiTheme="minorHAnsi" w:eastAsiaTheme="minorEastAsia" w:hAnsiTheme="minorHAnsi" w:cstheme="minorBidi"/>
-                <w:lang w:val="es-MX"/>
-              </w:rPr>
-              <w:t xml:space="preserve">planteamos utilizar la técnica de casos de uso para </w:t>
-            </w:r>
-            <w:r>
-              <w:rPr>
-                <w:rFonts w:asciiTheme="minorHAnsi" w:eastAsiaTheme="minorEastAsia" w:hAnsiTheme="minorHAnsi" w:cstheme="minorBidi"/>
-                <w:lang w:val="es-MX"/>
-              </w:rPr>
-              <w:t>identificar los escenarios que llevara el usuario, y a partir de ahí poder transformar los casos de uso a requerimientos.</w:t>
-            </w:r>
+              <w:pStyle w:val="Prrafodelista"/>
+              <w:numPr>
+                <w:ilvl w:val="0"/>
+                <w:numId w:val="18"/>
+              </w:numPr>
+              <w:rPr>
+                <w:rFonts w:asciiTheme="minorHAnsi" w:eastAsiaTheme="minorEastAsia" w:hAnsiTheme="minorHAnsi" w:cstheme="minorBidi"/>
+                <w:lang w:val="es-MX"/>
+              </w:rPr>
+            </w:pPr>
+            <w:r>
+              <w:rPr>
+                <w:rFonts w:asciiTheme="minorHAnsi" w:eastAsiaTheme="minorEastAsia" w:hAnsiTheme="minorHAnsi" w:cstheme="minorBidi"/>
+                <w:lang w:val="es-MX"/>
+              </w:rPr>
+              <w:t xml:space="preserve">Para el planteamiento de la problemática del proyecto utilizamos la técnica de </w:t>
+            </w:r>
+            <w:r>
+              <w:rPr>
+                <w:rFonts w:asciiTheme="minorHAnsi" w:eastAsiaTheme="minorEastAsia" w:hAnsiTheme="minorHAnsi" w:cstheme="minorBidi"/>
+                <w:lang w:val="es-MX"/>
+              </w:rPr>
+              <w:t>“Lluvia de ideas”.</w:t>
+            </w:r>
+          </w:p>
+          <w:p>
+            <w:pPr>
+              <w:pStyle w:val="Prrafodelista"/>
+              <w:numPr>
+                <w:ilvl w:val="0"/>
+                <w:numId w:val="18"/>
+              </w:numPr>
+              <w:rPr>
+                <w:rFonts w:asciiTheme="minorHAnsi" w:eastAsiaTheme="minorEastAsia" w:hAnsiTheme="minorHAnsi" w:cstheme="minorBidi"/>
+                <w:lang w:val="es-MX"/>
+              </w:rPr>
+            </w:pPr>
+            <w:r>
+              <w:rPr>
+                <w:rFonts w:asciiTheme="minorHAnsi" w:eastAsiaTheme="minorEastAsia" w:hAnsiTheme="minorHAnsi" w:cstheme="minorBidi"/>
+                <w:lang w:val="es-MX"/>
+              </w:rPr>
+              <w:t xml:space="preserve">Para poder conocer más acerca de los usuarios, utilizamos la técnica de “Perfiles, Personas y Escenarios”. </w:t>
+            </w:r>
+          </w:p>
+          <w:p>
+            <w:pPr>
+              <w:pStyle w:val="Prrafodelista"/>
+              <w:numPr>
+                <w:ilvl w:val="0"/>
+                <w:numId w:val="18"/>
+              </w:numPr>
+              <w:rPr>
+                <w:rFonts w:asciiTheme="minorHAnsi" w:eastAsiaTheme="minorEastAsia" w:hAnsiTheme="minorHAnsi" w:cstheme="minorBidi"/>
+                <w:lang w:val="es-MX"/>
+              </w:rPr>
+            </w:pPr>
+            <w:r>
+              <w:rPr>
+                <w:rFonts w:asciiTheme="minorHAnsi" w:eastAsiaTheme="minorEastAsia" w:hAnsiTheme="minorHAnsi" w:cstheme="minorBidi"/>
+                <w:lang w:val="es-MX"/>
+              </w:rPr>
+              <w:t>Para las técnicas de educción, decidimos utilizar las entrevistas y las encuestas.</w:t>
+            </w:r>
+          </w:p>
+          <w:p>
+            <w:pPr>
+              <w:pStyle w:val="Prrafodelista"/>
+              <w:numPr>
+                <w:ilvl w:val="0"/>
+                <w:numId w:val="18"/>
+              </w:numPr>
+              <w:rPr>
+                <w:rFonts w:asciiTheme="minorHAnsi" w:eastAsiaTheme="minorEastAsia" w:hAnsiTheme="minorHAnsi" w:cstheme="minorBidi"/>
+                <w:lang w:val="es-MX"/>
+              </w:rPr>
+            </w:pPr>
+            <w:r>
+              <w:rPr>
+                <w:rFonts w:asciiTheme="minorHAnsi" w:eastAsiaTheme="minorEastAsia" w:hAnsiTheme="minorHAnsi" w:cstheme="minorBidi"/>
+                <w:lang w:val="es-MX"/>
+              </w:rPr>
+              <w:t>Para plantearnos</w:t>
+            </w:r>
+            <w:r>
+              <w:rPr>
+                <w:rFonts w:asciiTheme="minorHAnsi" w:eastAsiaTheme="minorEastAsia" w:hAnsiTheme="minorHAnsi" w:cstheme="minorBidi"/>
+                <w:lang w:val="es-MX"/>
+              </w:rPr>
+              <w:t xml:space="preserve"> todos los</w:t>
+            </w:r>
+            <w:r>
+              <w:rPr>
+                <w:rFonts w:asciiTheme="minorHAnsi" w:eastAsiaTheme="minorEastAsia" w:hAnsiTheme="minorHAnsi" w:cstheme="minorBidi"/>
+                <w:lang w:val="es-MX"/>
+              </w:rPr>
+              <w:t xml:space="preserve"> posibles </w:t>
+            </w:r>
+            <w:r>
+              <w:rPr>
+                <w:rFonts w:asciiTheme="minorHAnsi" w:eastAsiaTheme="minorEastAsia" w:hAnsiTheme="minorHAnsi" w:cstheme="minorBidi"/>
+                <w:lang w:val="es-MX"/>
+              </w:rPr>
+              <w:t>escenarios generales</w:t>
+            </w:r>
+            <w:r>
+              <w:rPr>
+                <w:rFonts w:asciiTheme="minorHAnsi" w:eastAsiaTheme="minorEastAsia" w:hAnsiTheme="minorHAnsi" w:cstheme="minorBidi"/>
+                <w:lang w:val="es-MX"/>
+              </w:rPr>
+              <w:t>, utilizamos la técnica de casos de uso.</w:t>
+            </w:r>
+          </w:p>
+          <w:p>
+            <w:pPr>
+              <w:pStyle w:val="Prrafodelista"/>
+              <w:rPr>
+                <w:rFonts w:asciiTheme="minorHAnsi" w:eastAsiaTheme="minorEastAsia" w:hAnsiTheme="minorHAnsi" w:cstheme="minorBidi"/>
+                <w:lang w:val="es-MX"/>
+              </w:rPr>
+            </w:pPr>
           </w:p>
         </w:tc>
       </w:tr>
@@ -6964,13 +6527,13 @@
                 <w:lang w:val="es-MX"/>
               </w:rPr>
             </w:pPr>
-            <w:bookmarkStart w:id="19" w:name="_Toc99831009"/>
+            <w:bookmarkStart w:id="19" w:name="_Toc99833187"/>
             <w:r>
               <w:rPr>
                 <w:lang w:val="es-MX"/>
               </w:rPr>
               <w:lastRenderedPageBreak/>
-              <w:t>Plan de actividades</w:t>
+              <w:t>Requerimientos de la aplicación</w:t>
             </w:r>
             <w:bookmarkEnd w:id="19"/>
           </w:p>
@@ -6985,30 +6548,156 @@
           </w:tcPr>
           <w:p>
             <w:pPr>
-              <w:rPr>
-                <w:rFonts w:asciiTheme="minorHAnsi" w:hAnsiTheme="minorHAnsi" w:cstheme="minorBidi"/>
-                <w:i/>
-                <w:iCs/>
-                <w:lang w:val="es-MX"/>
-              </w:rPr>
-            </w:pPr>
-          </w:p>
-          <w:p>
-            <w:pPr>
-              <w:rPr>
-                <w:b/>
-                <w:lang w:val="es-MX"/>
-              </w:rPr>
-            </w:pPr>
-            <w:r>
-              <w:rPr>
-                <w:rFonts w:ascii="Times New Roman" w:hAnsi="Times New Roman"/>
-                <w:b/>
+              <w:jc w:val="both"/>
+              <w:rPr>
+                <w:rFonts w:asciiTheme="minorHAnsi" w:eastAsiaTheme="minorEastAsia" w:hAnsiTheme="minorHAnsi" w:cstheme="minorBidi"/>
+                <w:lang w:val="es-MX"/>
+              </w:rPr>
+            </w:pPr>
+            <w:r>
+              <w:rPr>
+                <w:rFonts w:asciiTheme="minorHAnsi" w:eastAsiaTheme="minorEastAsia" w:hAnsiTheme="minorHAnsi" w:cstheme="minorBidi"/>
+                <w:lang w:val="es-MX"/>
+              </w:rPr>
+              <w:t>Definimos la problemática observando nuestro entorno, encontramos que en las personas de nuestra edad ya no leen de manera habitual, sino que solo lo necesario.</w:t>
+            </w:r>
+          </w:p>
+          <w:p>
+            <w:pPr>
+              <w:jc w:val="both"/>
+              <w:rPr>
+                <w:rFonts w:asciiTheme="minorHAnsi" w:eastAsiaTheme="minorEastAsia" w:hAnsiTheme="minorHAnsi" w:cstheme="minorBidi"/>
+                <w:lang w:val="es-MX"/>
+              </w:rPr>
+            </w:pPr>
+            <w:r>
+              <w:rPr>
+                <w:rFonts w:asciiTheme="minorHAnsi" w:eastAsiaTheme="minorEastAsia" w:hAnsiTheme="minorHAnsi" w:cstheme="minorBidi"/>
+                <w:lang w:val="es-MX"/>
+              </w:rPr>
+              <w:t>Para identificar que problemáticas existían en el área optamos por una lluvia de ideas e investigación en motores de búsqueda, encontramos muchos artículos y nos quedamos con las ideas principales</w:t>
+            </w:r>
+            <w:r>
+              <w:rPr>
+                <w:rFonts w:asciiTheme="minorHAnsi" w:eastAsiaTheme="minorEastAsia" w:hAnsiTheme="minorHAnsi" w:cstheme="minorBidi"/>
+                <w:lang w:val="es-MX"/>
+              </w:rPr>
+              <w:t>.</w:t>
+            </w:r>
+          </w:p>
+          <w:p>
+            <w:pPr>
+              <w:jc w:val="both"/>
+              <w:rPr>
+                <w:rFonts w:asciiTheme="minorHAnsi" w:eastAsiaTheme="minorEastAsia" w:hAnsiTheme="minorHAnsi" w:cstheme="minorBidi"/>
+                <w:lang w:val="es-MX"/>
+              </w:rPr>
+            </w:pPr>
+          </w:p>
+          <w:p>
+            <w:pPr>
+              <w:jc w:val="both"/>
+              <w:rPr>
+                <w:rFonts w:asciiTheme="minorHAnsi" w:eastAsiaTheme="minorEastAsia" w:hAnsiTheme="minorHAnsi" w:cstheme="minorBidi"/>
+                <w:lang w:val="es-MX"/>
+              </w:rPr>
+            </w:pPr>
+            <w:r>
+              <w:rPr>
+                <w:rFonts w:asciiTheme="minorHAnsi" w:eastAsiaTheme="minorEastAsia" w:hAnsiTheme="minorHAnsi" w:cstheme="minorBidi"/>
+                <w:lang w:val="es-MX"/>
+              </w:rPr>
+              <w:t>Para los usuarios utilizamos la técnica de “Perfiles, Personas y Escenarios”, para poder entender lo que buscan los usuarios que utilizarían nuestra aplicación. Esta técnica nos ayuda a empatizar y a ponernos en los zapatos de nuestros usuarios para poder entender lo que desean o buscan en nuestra aplicación.</w:t>
+            </w:r>
+          </w:p>
+          <w:p>
+            <w:pPr>
+              <w:jc w:val="both"/>
+              <w:rPr>
+                <w:rFonts w:asciiTheme="minorHAnsi" w:eastAsiaTheme="minorEastAsia" w:hAnsiTheme="minorHAnsi" w:cstheme="minorBidi"/>
+                <w:lang w:val="es-MX"/>
+              </w:rPr>
+            </w:pPr>
+          </w:p>
+          <w:p>
+            <w:pPr>
+              <w:jc w:val="both"/>
+              <w:rPr>
+                <w:rFonts w:asciiTheme="minorHAnsi" w:eastAsiaTheme="minorEastAsia" w:hAnsiTheme="minorHAnsi" w:cstheme="minorBidi"/>
+                <w:lang w:val="es-MX"/>
+              </w:rPr>
+            </w:pPr>
+            <w:r>
+              <w:rPr>
+                <w:rFonts w:asciiTheme="minorHAnsi" w:eastAsiaTheme="minorEastAsia" w:hAnsiTheme="minorHAnsi" w:cstheme="minorBidi"/>
+                <w:lang w:val="es-MX"/>
+              </w:rPr>
+              <w:t>A partir de estas problemáticas, identificamos como afectan al usuario y cómo podríamos resolver cada una de ellas, teniendo en cuenta que el producto debía tener algo “innovador”. Tenemos una idea de lo que queremos, pero necesitamos recolectar más información para verificar si lo que planteamos resuelve el problema.</w:t>
+            </w:r>
+          </w:p>
+          <w:p>
+            <w:pPr>
+              <w:jc w:val="both"/>
+              <w:rPr>
+                <w:rFonts w:asciiTheme="minorHAnsi" w:eastAsiaTheme="minorEastAsia" w:hAnsiTheme="minorHAnsi" w:cstheme="minorBidi"/>
+                <w:lang w:val="es-MX"/>
+              </w:rPr>
+            </w:pPr>
+            <w:r>
+              <w:rPr>
+                <w:rFonts w:asciiTheme="minorHAnsi" w:eastAsiaTheme="minorEastAsia" w:hAnsiTheme="minorHAnsi" w:cstheme="minorBidi"/>
+                <w:lang w:val="es-MX"/>
+              </w:rPr>
+              <w:t>En cuanto a las técnicas de educción, propusimos hacer entrevistas y encuestas, ya que la entrevista proporciona información valiosa y profunda, mientras que las encuestas abarcan una muestra más grande, son fáciles de elaborar y aplicar.</w:t>
+            </w:r>
+          </w:p>
+          <w:p>
+            <w:pPr>
+              <w:jc w:val="both"/>
+              <w:rPr>
+                <w:rFonts w:asciiTheme="minorHAnsi" w:eastAsiaTheme="minorEastAsia" w:hAnsiTheme="minorHAnsi" w:cstheme="minorBidi"/>
+                <w:lang w:val="es-MX"/>
+              </w:rPr>
+            </w:pPr>
+          </w:p>
+          <w:p>
+            <w:pPr>
+              <w:jc w:val="both"/>
+              <w:rPr>
+                <w:rFonts w:asciiTheme="minorHAnsi" w:eastAsiaTheme="minorEastAsia" w:hAnsiTheme="minorHAnsi" w:cstheme="minorBidi"/>
+                <w:lang w:val="es-MX"/>
+              </w:rPr>
+            </w:pPr>
+            <w:r>
+              <w:rPr>
+                <w:rFonts w:asciiTheme="minorHAnsi" w:eastAsiaTheme="minorEastAsia" w:hAnsiTheme="minorHAnsi" w:cstheme="minorBidi"/>
+                <w:lang w:val="es-MX"/>
+              </w:rPr>
+              <w:t xml:space="preserve">Para </w:t>
+            </w:r>
+            <w:r>
+              <w:rPr>
+                <w:rFonts w:asciiTheme="minorHAnsi" w:eastAsiaTheme="minorEastAsia" w:hAnsiTheme="minorHAnsi" w:cstheme="minorBidi"/>
+                <w:lang w:val="es-MX"/>
+              </w:rPr>
+              <w:t>finalizar</w:t>
+            </w:r>
+            <w:r>
+              <w:rPr>
+                <w:rFonts w:asciiTheme="minorHAnsi" w:eastAsiaTheme="minorEastAsia" w:hAnsiTheme="minorHAnsi" w:cstheme="minorBidi"/>
+                <w:lang w:val="es-MX"/>
+              </w:rPr>
+              <w:t>, planteamos utilizar la técnica de casos de uso para identificar los escenarios que llevara el usuario, y a partir de ahí poder transformar los casos de uso a requerimientos.</w:t>
+            </w:r>
+          </w:p>
+          <w:p>
+            <w:pPr>
+              <w:rPr>
+                <w:rFonts w:asciiTheme="minorHAnsi" w:hAnsiTheme="minorHAnsi" w:cstheme="minorHAnsi"/>
                 <w:bCs/>
                 <w:lang w:val="es-MX"/>
               </w:rPr>
-              <w:t>Ver documento: Anexo – Plan de Trabajo.docx</w:t>
-            </w:r>
+            </w:pPr>
           </w:p>
         </w:tc>
       </w:tr>
@@ -7021,15 +6710,7 @@
         </w:rPr>
       </w:pPr>
       <w:bookmarkStart w:id="20" w:name="_Toc1901434232"/>
-      <w:bookmarkStart w:id="21" w:name="_Toc99831010"/>
-    </w:p>
-    <w:p>
-      <w:pPr>
-        <w:pStyle w:val="Ttulo1"/>
-        <w:rPr>
-          <w:lang w:val="es-MX"/>
-        </w:rPr>
-      </w:pPr>
+      <w:bookmarkStart w:id="21" w:name="_Toc99833188"/>
       <w:r>
         <w:rPr>
           <w:lang w:val="es-MX"/>
@@ -7422,68 +7103,6 @@
         </w:rPr>
         <w:t>y a aplicarlo a un proyecto que nos gustaría crear a todos como miembros del equipo de trabajo.</w:t>
       </w:r>
-    </w:p>
-    <w:p>
-      <w:pPr>
-        <w:jc w:val="both"/>
-        <w:rPr>
-          <w:rFonts w:asciiTheme="minorHAnsi" w:hAnsiTheme="minorHAnsi" w:cstheme="minorBidi"/>
-          <w:lang w:val="es-MX"/>
-        </w:rPr>
-      </w:pPr>
-    </w:p>
-    <w:p>
-      <w:pPr>
-        <w:jc w:val="both"/>
-        <w:rPr>
-          <w:rFonts w:asciiTheme="minorHAnsi" w:hAnsiTheme="minorHAnsi" w:cstheme="minorBidi"/>
-          <w:lang w:val="es-MX"/>
-        </w:rPr>
-      </w:pPr>
-    </w:p>
-    <w:p>
-      <w:pPr>
-        <w:jc w:val="both"/>
-        <w:rPr>
-          <w:rFonts w:asciiTheme="minorHAnsi" w:hAnsiTheme="minorHAnsi" w:cstheme="minorBidi"/>
-          <w:lang w:val="es-MX"/>
-        </w:rPr>
-      </w:pPr>
-    </w:p>
-    <w:p>
-      <w:pPr>
-        <w:jc w:val="both"/>
-        <w:rPr>
-          <w:rFonts w:asciiTheme="minorHAnsi" w:hAnsiTheme="minorHAnsi" w:cstheme="minorBidi"/>
-          <w:lang w:val="es-MX"/>
-        </w:rPr>
-      </w:pPr>
-    </w:p>
-    <w:p>
-      <w:pPr>
-        <w:jc w:val="both"/>
-        <w:rPr>
-          <w:rFonts w:asciiTheme="minorHAnsi" w:hAnsiTheme="minorHAnsi" w:cstheme="minorBidi"/>
-          <w:lang w:val="es-MX"/>
-        </w:rPr>
-      </w:pPr>
-    </w:p>
-    <w:p>
-      <w:pPr>
-        <w:jc w:val="both"/>
-        <w:rPr>
-          <w:rFonts w:asciiTheme="minorHAnsi" w:hAnsiTheme="minorHAnsi" w:cstheme="minorBidi"/>
-          <w:lang w:val="es-MX"/>
-        </w:rPr>
-      </w:pPr>
-    </w:p>
-    <w:p>
-      <w:pPr>
-        <w:jc w:val="both"/>
-        <w:rPr>
-          <w:lang w:val="es-MX"/>
-        </w:rPr>
-      </w:pPr>
     </w:p>
     <w:sectPr>
       <w:pgSz w:w="12240" w:h="15840"/>
@@ -7766,7 +7385,7 @@
                           <w:r>
                             <w:rPr>
                               <w:rFonts w:asciiTheme="minorHAnsi" w:hAnsiTheme="minorHAnsi" w:cstheme="minorHAnsi"/>
-                              <w:b/>
+                              <w:bCs/>
                               <w:sz w:val="20"/>
                               <w:szCs w:val="20"/>
                               <w:lang w:val="es-ES"/>
@@ -7897,7 +7516,7 @@
                     <w:r>
                       <w:rPr>
                         <w:rFonts w:asciiTheme="minorHAnsi" w:hAnsiTheme="minorHAnsi" w:cstheme="minorHAnsi"/>
-                        <w:b/>
+                        <w:bCs/>
                         <w:sz w:val="20"/>
                         <w:szCs w:val="20"/>
                         <w:lang w:val="es-ES"/>

</xml_diff>